<commit_message>
submitted this version after minor journal requirment additions - revsion 1
</commit_message>
<xml_diff>
--- a/Manuscript-Data-Package/Editorial-Correspondance/Response to reviewers and editor_2022.Oct23.docx
+++ b/Manuscript-Data-Package/Editorial-Correspondance/Response to reviewers and editor_2022.Oct23.docx
@@ -398,67 +398,7 @@
         <w:pStyle w:val="Quote"/>
       </w:pPr>
       <w:r>
-        <w:t>What is a R data package? A R data package contains code, data, and documentation</w:t>
-      </w:r>
-      <w:r>
-        <w:t xml:space="preserve"> </w:t>
-      </w:r>
-      <w:r>
-        <w:t>in a standardised collection format that can be installed by R users through a centralized</w:t>
-      </w:r>
-      <w:r>
-        <w:t xml:space="preserve"> </w:t>
-      </w:r>
-      <w:r>
-        <w:t>software repository such as CRAN (the Comprehensive R Archive Network) and GitHub.</w:t>
-      </w:r>
-      <w:r>
-        <w:t xml:space="preserve"> </w:t>
-      </w:r>
-      <w:r>
-        <w:t>{TTS2016R} is freely available on GitHub for all to install and freely use in the spirit of</w:t>
-      </w:r>
-      <w:r>
-        <w:t xml:space="preserve"> </w:t>
-      </w:r>
-      <w:r>
-        <w:t>open and reproducible research. Currently and in more detail, {TTS2016R} includes</w:t>
-      </w:r>
-      <w:r>
-        <w:t xml:space="preserve"> </w:t>
-      </w:r>
-      <w:r>
-        <w:t>full-time home-based work-to-job origin destinations (OD) counts and mode-specific</w:t>
-      </w:r>
-      <w:r>
-        <w:t xml:space="preserve"> </w:t>
-      </w:r>
-      <w:r>
-        <w:t>trip numbers retrieved from the 2016 TTS, traffic analysis zone (TAZ) boundaries,</w:t>
-      </w:r>
-      <w:r>
-        <w:t xml:space="preserve"> </w:t>
-      </w:r>
-      <w:r>
-        <w:t>and municipality, planning, and census metropolitan area boundaries for the Greater</w:t>
-      </w:r>
-      <w:r>
-        <w:t xml:space="preserve"> </w:t>
-      </w:r>
-      <w:r>
-        <w:t>Golden Horse area (GGH) located in southern Ontario, Canada. In addition, the package</w:t>
-      </w:r>
-      <w:r>
-        <w:t xml:space="preserve"> </w:t>
-      </w:r>
-      <w:r>
-        <w:t>includes TAZ centroid-to-centroid travel times by car, transit, cycling, and walking mode</w:t>
-      </w:r>
-      <w:r>
-        <w:t xml:space="preserve"> </w:t>
-      </w:r>
-      <w:r>
-        <w:t>computed using package {r5r} (Pereira et al., 2021)</w:t>
+        <w:t>What is a R data package? A R data package contains code, data, and documentation in a standardised collection format that can be installed by R users through a centralized software repository such as CRAN (the Comprehensive R Archive Network) and GitHub. {TTS2016R} is freely available on GitHub for all to install and freely use in the spirit of open and reproducible research. Currently and in more detail, {TTS2016R} includes full-time home-based work-to-job origin destinations (OD) counts and mode-specific trip numbers retrieved from the 2016 TTS, traffic analysis zone (TAZ) boundaries, and municipality, planning, and census metropolitan area boundaries for the Greater Golden Horse area (GGH) located in southern Ontario, Canada. In addition, the package includes TAZ centroid-to-centroid travel times by car, transit, cycling, and walking mode computed using package {r5r} (Pereira et al., 2021)</w:t>
       </w:r>
       <w:r>
         <w:t xml:space="preserve">. </w:t>
@@ -1013,25 +953,7 @@
         <w:t xml:space="preserve"> </w:t>
       </w:r>
       <w:r>
-        <w:t>The inputs to {r5r} for this data package were: the desired</w:t>
-      </w:r>
-      <w:r>
-        <w:t xml:space="preserve"> </w:t>
-      </w:r>
-      <w:r>
-        <w:t>mode, a maximum travel time threshold of 180 minutes, the geo-coded origin destination</w:t>
-      </w:r>
-      <w:r>
-        <w:t xml:space="preserve"> </w:t>
-      </w:r>
-      <w:r>
-        <w:t>pairs based on the centroids of the TAZ, and the static OpenStreetMap road network of</w:t>
-      </w:r>
-      <w:r>
-        <w:t xml:space="preserve"> </w:t>
-      </w:r>
-      <w:r>
-        <w:t xml:space="preserve">Ontario (retrieved using </w:t>
+        <w:t xml:space="preserve">The inputs to {r5r} for this data package were: the desired mode, a maximum travel time threshold of 180 minutes, the geo-coded origin destination pairs based on the centroids of the TAZ, and the static OpenStreetMap road network of Ontario (retrieved using </w:t>
       </w:r>
       <w:proofErr w:type="spellStart"/>
       <w:r>
@@ -1169,19 +1091,7 @@
         <w:pStyle w:val="Quote"/>
       </w:pPr>
       <w:r>
-        <w:t>Additionally, travel times (by car) within the core of the Toronto census metropolitan</w:t>
-      </w:r>
-      <w:r>
-        <w:t xml:space="preserve"> </w:t>
-      </w:r>
-      <w:r>
-        <w:t>area (CMA) (blue) is also moderately low since traffic congestion is not reflected in the</w:t>
-      </w:r>
-      <w:r>
-        <w:t xml:space="preserve"> </w:t>
-      </w:r>
-      <w:r>
-        <w:t>travel time calculations. Further from these areas, travel times are higher.</w:t>
+        <w:t>Additionally, travel times (by car) within the core of the Toronto census metropolitan area (CMA) (blue) is also moderately low since traffic congestion is not reflected in the travel time calculations. Further from these areas, travel times are higher.</w:t>
       </w:r>
     </w:p>
     <w:p>
@@ -1384,10 +1294,7 @@
         <w:t xml:space="preserve">his data is aggregated and available at the level of TAZ: TAZ are a spatial unit of analysis typically used to estimate the number of trips produced and attracted to each </w:t>
       </w:r>
       <w:r>
-        <w:t>zone (Meyer and Miller, 2001).</w:t>
-      </w:r>
-      <w:r>
-        <w:t xml:space="preserve"> </w:t>
+        <w:t xml:space="preserve">zone (Meyer and Miller, 2001). </w:t>
       </w:r>
       <w:r>
         <w:t xml:space="preserve">They are thus defined by transportation planners for a region based on intra-similarity and inter-dissimilarity between land-use and population demographics. Within the GGH boundaries, </w:t>
@@ -1402,37 +1309,7 @@
         <w:t xml:space="preserve">TAZ are specified and each TAZ is uniquely identified using the GTA06 Zoning System: the survey boundary is discussed in the 2016 TTS methodology and defined by the </w:t>
       </w:r>
       <w:r>
-        <w:t>TTS</w:t>
-      </w:r>
-      <w:r>
-        <w:t xml:space="preserve"> </w:t>
-      </w:r>
-      <w:r>
-        <w:t>(Data</w:t>
-      </w:r>
-      <w:r>
-        <w:t xml:space="preserve"> </w:t>
-      </w:r>
-      <w:r>
-        <w:t>Management</w:t>
-      </w:r>
-      <w:r>
-        <w:t xml:space="preserve"> </w:t>
-      </w:r>
-      <w:r>
-        <w:t>Group,</w:t>
-      </w:r>
-      <w:r>
-        <w:t xml:space="preserve"> </w:t>
-      </w:r>
-      <w:r>
-        <w:t>2018b).</w:t>
-      </w:r>
-      <w:r>
-        <w:t xml:space="preserve"> </w:t>
-      </w:r>
-      <w:r>
-        <w:t>The TAZ range between ≥ 0.019 km</w:t>
+        <w:t>TTS (Data Management Group, 2018b). The TAZ range between ≥ 0.019 km</w:t>
       </w:r>
       <w:r>
         <w:rPr>
@@ -1459,10 +1336,7 @@
         <w:t>2</w:t>
       </w:r>
       <w:r>
-        <w:t xml:space="preserve"> and 3rd quantile: 2.8 k</w:t>
-      </w:r>
-      <w:r>
-        <w:t>m</w:t>
+        <w:t xml:space="preserve"> and 3rd quantile: 2.8 km</w:t>
       </w:r>
       <w:r>
         <w:rPr>
@@ -1855,32 +1729,11 @@
         </w:rPr>
       </w:pPr>
       <w:r>
-        <w:t>Additionally, car travel is included in this data package because it is a critically</w:t>
-      </w:r>
-      <w:r>
-        <w:t xml:space="preserve"> </w:t>
-      </w:r>
-      <w:r>
-        <w:t xml:space="preserve">important commute mode in the GGH. 2,598,379 of the trips are made using a car </w:t>
+        <w:t xml:space="preserve">Additionally, car travel is included in this data package because it is a critically important commute mode in the GGH. 2,598,379 of the trips are made using a car </w:t>
       </w:r>
       <w:r>
         <w:lastRenderedPageBreak/>
-        <w:t>out of</w:t>
-      </w:r>
-      <w:r>
-        <w:t xml:space="preserve"> </w:t>
-      </w:r>
-      <w:r>
-        <w:t>the total 3,282,611 work-related trips according to the TTS 2016 data (i.e., 79% of trips</w:t>
-      </w:r>
-      <w:r>
-        <w:t xml:space="preserve"> </w:t>
-      </w:r>
-      <w:r>
-        <w:t>are taken by car</w:t>
-      </w:r>
-      <w:r>
-        <w:t>).</w:t>
+        <w:t>out of the total 3,282,611 work-related trips according to the TTS 2016 data (i.e., 79% of trips are taken by car).</w:t>
       </w:r>
     </w:p>
     <w:p>
@@ -2054,13 +1907,7 @@
         <w:jc w:val="left"/>
       </w:pPr>
       <w:r>
-        <w:t xml:space="preserve">We hope that these modifications satisfy all the comments you communicated. Thank you greatly for your time in reviewing our paper, we believe </w:t>
-      </w:r>
-      <w:r>
-        <w:t>its</w:t>
-      </w:r>
-      <w:r>
-        <w:t xml:space="preserve"> quality has been enhanced.</w:t>
+        <w:t>We hope that these modifications satisfy all the comments you communicated. Thank you greatly for your time in reviewing our paper, we believe its quality has been enhanced.</w:t>
       </w:r>
       <w:r>
         <w:br w:type="page"/>
@@ -3132,16 +2979,7 @@
         <w:pStyle w:val="Quote"/>
       </w:pPr>
       <w:r>
-        <w:t>the spatial and numeric extent of the data contained within. It includes an OD cross-tabulation by person and by trip mode table for home-to-work commute data from the</w:t>
-      </w:r>
-      <w:r>
-        <w:t xml:space="preserve"> </w:t>
-      </w:r>
-      <w:r>
-        <w:t>2016 TTS alongside complimentary boundaries and estimated travel times</w:t>
-      </w:r>
-      <w:r>
-        <w:t>.</w:t>
+        <w:t>the spatial and numeric extent of the data contained within. It includes an OD cross-tabulation by person and by trip mode table for home-to-work commute data from the 2016 TTS alongside complimentary boundaries and estimated travel times.</w:t>
       </w:r>
     </w:p>
     <w:p/>
@@ -3537,7 +3375,6 @@
           <w:szCs w:val="20"/>
         </w:rPr>
       </w:pPr>
-      <w:commentRangeStart w:id="1"/>
       <w:r>
         <w:rPr>
           <w:sz w:val="20"/>
@@ -3566,13 +3403,6 @@
         </w:rPr>
         <w:t>.</w:t>
       </w:r>
-      <w:commentRangeEnd w:id="1"/>
-      <w:r>
-        <w:rPr>
-          <w:rStyle w:val="CommentReference"/>
-        </w:rPr>
-        <w:commentReference w:id="1"/>
-      </w:r>
     </w:p>
     <w:p>
       <w:pPr>
@@ -3600,9 +3430,9 @@
       </w:r>
     </w:p>
     <w:sectPr>
-      <w:headerReference w:type="default" r:id="rId16"/>
-      <w:footerReference w:type="even" r:id="rId17"/>
-      <w:footerReference w:type="default" r:id="rId18"/>
+      <w:headerReference w:type="default" r:id="rId12"/>
+      <w:footerReference w:type="even" r:id="rId13"/>
+      <w:footerReference w:type="default" r:id="rId14"/>
       <w:pgSz w:w="12240" w:h="15840"/>
       <w:pgMar w:top="1440" w:right="1440" w:bottom="1440" w:left="1440" w:header="708" w:footer="708" w:gutter="0"/>
       <w:cols w:space="708"/>
@@ -3610,45 +3440,6 @@
     </w:sectPr>
   </w:body>
 </w:document>
-</file>
-
-<file path=word/comments.xml><?xml version="1.0" encoding="utf-8"?>
-<w:comments xmlns:wpc="http://schemas.microsoft.com/office/word/2010/wordprocessingCanvas" xmlns:cx="http://schemas.microsoft.com/office/drawing/2014/chartex" xmlns:cx1="http://schemas.microsoft.com/office/drawing/2015/9/8/chartex" xmlns:cx2="http://schemas.microsoft.com/office/drawing/2015/10/21/chartex" xmlns:cx3="http://schemas.microsoft.com/office/drawing/2016/5/9/chartex" xmlns:cx4="http://schemas.microsoft.com/office/drawing/2016/5/10/chartex" xmlns:cx5="http://schemas.microsoft.com/office/drawing/2016/5/11/chartex" xmlns:cx6="http://schemas.microsoft.com/office/drawing/2016/5/12/chartex" xmlns:cx7="http://schemas.microsoft.com/office/drawing/2016/5/13/chartex" xmlns:cx8="http://schemas.microsoft.com/office/drawing/2016/5/14/chartex" xmlns:mc="http://schemas.openxmlformats.org/markup-compatibility/2006" xmlns:aink="http://schemas.microsoft.com/office/drawing/2016/ink" xmlns:am3d="http://schemas.microsoft.com/office/drawing/2017/model3d" xmlns:o="urn:schemas-microsoft-com:office:office" xmlns:r="http://schemas.openxmlformats.org/officeDocument/2006/relationships" xmlns:m="http://schemas.openxmlformats.org/officeDocument/2006/math" xmlns:v="urn:schemas-microsoft-com:vml" xmlns:wp14="http://schemas.microsoft.com/office/word/2010/wordprocessingDrawing" xmlns:wp="http://schemas.openxmlformats.org/drawingml/2006/wordprocessingDrawing" xmlns:w10="urn:schemas-microsoft-com:office:word" xmlns:w="http://schemas.openxmlformats.org/wordprocessingml/2006/main" xmlns:w14="http://schemas.microsoft.com/office/word/2010/wordml" xmlns:w15="http://schemas.microsoft.com/office/word/2012/wordml" xmlns:w16cex="http://schemas.microsoft.com/office/word/2018/wordml/cex" xmlns:w16cid="http://schemas.microsoft.com/office/word/2016/wordml/cid" xmlns:w16="http://schemas.microsoft.com/office/word/2018/wordml" xmlns:w16se="http://schemas.microsoft.com/office/word/2015/wordml/symex" xmlns:wpg="http://schemas.microsoft.com/office/word/2010/wordprocessingGroup" xmlns:wpi="http://schemas.microsoft.com/office/word/2010/wordprocessingInk" xmlns:wne="http://schemas.microsoft.com/office/word/2006/wordml" xmlns:wps="http://schemas.microsoft.com/office/word/2010/wordprocessingShape" mc:Ignorable="w14 w15 w16se w16cid w16 w16cex wp14">
-  <w:comment w:id="1" w:author="Anastasia Soukhov" w:date="2022-10-23T03:37:00Z" w:initials="AS">
-    <w:p>
-      <w:pPr>
-        <w:pStyle w:val="CommentText"/>
-      </w:pPr>
-      <w:r>
-        <w:rPr>
-          <w:rStyle w:val="CommentReference"/>
-        </w:rPr>
-        <w:annotationRef/>
-      </w:r>
-      <w:r>
-        <w:t>Thoughts?</w:t>
-      </w:r>
-    </w:p>
-  </w:comment>
-</w:comments>
-</file>
-
-<file path=word/commentsExtended.xml><?xml version="1.0" encoding="utf-8"?>
-<w15:commentsEx xmlns:wpc="http://schemas.microsoft.com/office/word/2010/wordprocessingCanvas" xmlns:cx="http://schemas.microsoft.com/office/drawing/2014/chartex" xmlns:cx1="http://schemas.microsoft.com/office/drawing/2015/9/8/chartex" xmlns:cx2="http://schemas.microsoft.com/office/drawing/2015/10/21/chartex" xmlns:cx3="http://schemas.microsoft.com/office/drawing/2016/5/9/chartex" xmlns:cx4="http://schemas.microsoft.com/office/drawing/2016/5/10/chartex" xmlns:cx5="http://schemas.microsoft.com/office/drawing/2016/5/11/chartex" xmlns:cx6="http://schemas.microsoft.com/office/drawing/2016/5/12/chartex" xmlns:cx7="http://schemas.microsoft.com/office/drawing/2016/5/13/chartex" xmlns:cx8="http://schemas.microsoft.com/office/drawing/2016/5/14/chartex" xmlns:mc="http://schemas.openxmlformats.org/markup-compatibility/2006" xmlns:aink="http://schemas.microsoft.com/office/drawing/2016/ink" xmlns:am3d="http://schemas.microsoft.com/office/drawing/2017/model3d" xmlns:o="urn:schemas-microsoft-com:office:office" xmlns:r="http://schemas.openxmlformats.org/officeDocument/2006/relationships" xmlns:m="http://schemas.openxmlformats.org/officeDocument/2006/math" xmlns:v="urn:schemas-microsoft-com:vml" xmlns:wp14="http://schemas.microsoft.com/office/word/2010/wordprocessingDrawing" xmlns:wp="http://schemas.openxmlformats.org/drawingml/2006/wordprocessingDrawing" xmlns:w10="urn:schemas-microsoft-com:office:word" xmlns:w="http://schemas.openxmlformats.org/wordprocessingml/2006/main" xmlns:w14="http://schemas.microsoft.com/office/word/2010/wordml" xmlns:w15="http://schemas.microsoft.com/office/word/2012/wordml" xmlns:w16cex="http://schemas.microsoft.com/office/word/2018/wordml/cex" xmlns:w16cid="http://schemas.microsoft.com/office/word/2016/wordml/cid" xmlns:w16="http://schemas.microsoft.com/office/word/2018/wordml" xmlns:w16se="http://schemas.microsoft.com/office/word/2015/wordml/symex" xmlns:wpg="http://schemas.microsoft.com/office/word/2010/wordprocessingGroup" xmlns:wpi="http://schemas.microsoft.com/office/word/2010/wordprocessingInk" xmlns:wne="http://schemas.microsoft.com/office/word/2006/wordml" xmlns:wps="http://schemas.microsoft.com/office/word/2010/wordprocessingShape" mc:Ignorable="w14 w15 w16se w16cid w16 w16cex wp14">
-  <w15:commentEx w15:paraId="317244C7" w15:done="0"/>
-</w15:commentsEx>
-</file>
-
-<file path=word/commentsExtensible.xml><?xml version="1.0" encoding="utf-8"?>
-<w16cex:commentsExtensible xmlns:wpc="http://schemas.microsoft.com/office/word/2010/wordprocessingCanvas" xmlns:cx="http://schemas.microsoft.com/office/drawing/2014/chartex" xmlns:cx1="http://schemas.microsoft.com/office/drawing/2015/9/8/chartex" xmlns:cx2="http://schemas.microsoft.com/office/drawing/2015/10/21/chartex" xmlns:cx3="http://schemas.microsoft.com/office/drawing/2016/5/9/chartex" xmlns:cx4="http://schemas.microsoft.com/office/drawing/2016/5/10/chartex" xmlns:cx5="http://schemas.microsoft.com/office/drawing/2016/5/11/chartex" xmlns:cx6="http://schemas.microsoft.com/office/drawing/2016/5/12/chartex" xmlns:cx7="http://schemas.microsoft.com/office/drawing/2016/5/13/chartex" xmlns:cx8="http://schemas.microsoft.com/office/drawing/2016/5/14/chartex" xmlns:mc="http://schemas.openxmlformats.org/markup-compatibility/2006" xmlns:aink="http://schemas.microsoft.com/office/drawing/2016/ink" xmlns:am3d="http://schemas.microsoft.com/office/drawing/2017/model3d" xmlns:o="urn:schemas-microsoft-com:office:office" xmlns:r="http://schemas.openxmlformats.org/officeDocument/2006/relationships" xmlns:m="http://schemas.openxmlformats.org/officeDocument/2006/math" xmlns:v="urn:schemas-microsoft-com:vml" xmlns:wp14="http://schemas.microsoft.com/office/word/2010/wordprocessingDrawing" xmlns:wp="http://schemas.openxmlformats.org/drawingml/2006/wordprocessingDrawing" xmlns:w10="urn:schemas-microsoft-com:office:word" xmlns:w="http://schemas.openxmlformats.org/wordprocessingml/2006/main" xmlns:w14="http://schemas.microsoft.com/office/word/2010/wordml" xmlns:w15="http://schemas.microsoft.com/office/word/2012/wordml" xmlns:w16cex="http://schemas.microsoft.com/office/word/2018/wordml/cex" xmlns:w16cid="http://schemas.microsoft.com/office/word/2016/wordml/cid" xmlns:w16="http://schemas.microsoft.com/office/word/2018/wordml" xmlns:w16se="http://schemas.microsoft.com/office/word/2015/wordml/symex" xmlns:wpg="http://schemas.microsoft.com/office/word/2010/wordprocessingGroup" xmlns:wpi="http://schemas.microsoft.com/office/word/2010/wordprocessingInk" xmlns:wne="http://schemas.microsoft.com/office/word/2006/wordml" xmlns:wps="http://schemas.microsoft.com/office/word/2010/wordprocessingShape" mc:Ignorable="w14 w15 w16se w16cid w16 w16cex wp14">
-  <w16cex:commentExtensible w16cex:durableId="26FF358A" w16cex:dateUtc="2022-10-23T07:37:00Z"/>
-</w16cex:commentsExtensible>
-</file>
-
-<file path=word/commentsIds.xml><?xml version="1.0" encoding="utf-8"?>
-<w16cid:commentsIds xmlns:wpc="http://schemas.microsoft.com/office/word/2010/wordprocessingCanvas" xmlns:cx="http://schemas.microsoft.com/office/drawing/2014/chartex" xmlns:cx1="http://schemas.microsoft.com/office/drawing/2015/9/8/chartex" xmlns:cx2="http://schemas.microsoft.com/office/drawing/2015/10/21/chartex" xmlns:cx3="http://schemas.microsoft.com/office/drawing/2016/5/9/chartex" xmlns:cx4="http://schemas.microsoft.com/office/drawing/2016/5/10/chartex" xmlns:cx5="http://schemas.microsoft.com/office/drawing/2016/5/11/chartex" xmlns:cx6="http://schemas.microsoft.com/office/drawing/2016/5/12/chartex" xmlns:cx7="http://schemas.microsoft.com/office/drawing/2016/5/13/chartex" xmlns:cx8="http://schemas.microsoft.com/office/drawing/2016/5/14/chartex" xmlns:mc="http://schemas.openxmlformats.org/markup-compatibility/2006" xmlns:aink="http://schemas.microsoft.com/office/drawing/2016/ink" xmlns:am3d="http://schemas.microsoft.com/office/drawing/2017/model3d" xmlns:o="urn:schemas-microsoft-com:office:office" xmlns:r="http://schemas.openxmlformats.org/officeDocument/2006/relationships" xmlns:m="http://schemas.openxmlformats.org/officeDocument/2006/math" xmlns:v="urn:schemas-microsoft-com:vml" xmlns:wp14="http://schemas.microsoft.com/office/word/2010/wordprocessingDrawing" xmlns:wp="http://schemas.openxmlformats.org/drawingml/2006/wordprocessingDrawing" xmlns:w10="urn:schemas-microsoft-com:office:word" xmlns:w="http://schemas.openxmlformats.org/wordprocessingml/2006/main" xmlns:w14="http://schemas.microsoft.com/office/word/2010/wordml" xmlns:w15="http://schemas.microsoft.com/office/word/2012/wordml" xmlns:w16cex="http://schemas.microsoft.com/office/word/2018/wordml/cex" xmlns:w16cid="http://schemas.microsoft.com/office/word/2016/wordml/cid" xmlns:w16="http://schemas.microsoft.com/office/word/2018/wordml" xmlns:w16se="http://schemas.microsoft.com/office/word/2015/wordml/symex" xmlns:wpg="http://schemas.microsoft.com/office/word/2010/wordprocessingGroup" xmlns:wpi="http://schemas.microsoft.com/office/word/2010/wordprocessingInk" xmlns:wne="http://schemas.microsoft.com/office/word/2006/wordml" xmlns:wps="http://schemas.microsoft.com/office/word/2010/wordprocessingShape" mc:Ignorable="w14 w15 w16se w16cid w16 w16cex wp14">
-  <w16cid:commentId w16cid:paraId="317244C7" w16cid:durableId="26FF358A"/>
-</w16cid:commentsIds>
 </file>
 
 <file path=word/endnotes.xml><?xml version="1.0" encoding="utf-8"?>
@@ -4149,14 +3940,6 @@
   </w:num>
   <w:numIdMacAtCleanup w:val="2"/>
 </w:numbering>
-</file>
-
-<file path=word/people.xml><?xml version="1.0" encoding="utf-8"?>
-<w15:people xmlns:wpc="http://schemas.microsoft.com/office/word/2010/wordprocessingCanvas" xmlns:cx="http://schemas.microsoft.com/office/drawing/2014/chartex" xmlns:cx1="http://schemas.microsoft.com/office/drawing/2015/9/8/chartex" xmlns:cx2="http://schemas.microsoft.com/office/drawing/2015/10/21/chartex" xmlns:cx3="http://schemas.microsoft.com/office/drawing/2016/5/9/chartex" xmlns:cx4="http://schemas.microsoft.com/office/drawing/2016/5/10/chartex" xmlns:cx5="http://schemas.microsoft.com/office/drawing/2016/5/11/chartex" xmlns:cx6="http://schemas.microsoft.com/office/drawing/2016/5/12/chartex" xmlns:cx7="http://schemas.microsoft.com/office/drawing/2016/5/13/chartex" xmlns:cx8="http://schemas.microsoft.com/office/drawing/2016/5/14/chartex" xmlns:mc="http://schemas.openxmlformats.org/markup-compatibility/2006" xmlns:aink="http://schemas.microsoft.com/office/drawing/2016/ink" xmlns:am3d="http://schemas.microsoft.com/office/drawing/2017/model3d" xmlns:o="urn:schemas-microsoft-com:office:office" xmlns:r="http://schemas.openxmlformats.org/officeDocument/2006/relationships" xmlns:m="http://schemas.openxmlformats.org/officeDocument/2006/math" xmlns:v="urn:schemas-microsoft-com:vml" xmlns:wp14="http://schemas.microsoft.com/office/word/2010/wordprocessingDrawing" xmlns:wp="http://schemas.openxmlformats.org/drawingml/2006/wordprocessingDrawing" xmlns:w10="urn:schemas-microsoft-com:office:word" xmlns:w="http://schemas.openxmlformats.org/wordprocessingml/2006/main" xmlns:w14="http://schemas.microsoft.com/office/word/2010/wordml" xmlns:w15="http://schemas.microsoft.com/office/word/2012/wordml" xmlns:w16cex="http://schemas.microsoft.com/office/word/2018/wordml/cex" xmlns:w16cid="http://schemas.microsoft.com/office/word/2016/wordml/cid" xmlns:w16="http://schemas.microsoft.com/office/word/2018/wordml" xmlns:w16se="http://schemas.microsoft.com/office/word/2015/wordml/symex" xmlns:wpg="http://schemas.microsoft.com/office/word/2010/wordprocessingGroup" xmlns:wpi="http://schemas.microsoft.com/office/word/2010/wordprocessingInk" xmlns:wne="http://schemas.microsoft.com/office/word/2006/wordml" xmlns:wps="http://schemas.microsoft.com/office/word/2010/wordprocessingShape" mc:Ignorable="w14 w15 w16se w16cid w16 w16cex wp14">
-  <w15:person w15:author="Anastasia Soukhov">
-    <w15:presenceInfo w15:providerId="AD" w15:userId="S::soukhoa@mcmaster.ca::392781a7-faff-48b2-b865-d393dcda6b00"/>
-  </w15:person>
-</w15:people>
 </file>
 
 <file path=word/styles.xml><?xml version="1.0" encoding="utf-8"?>
@@ -5871,12 +5654,6 @@
 </file>
 
 <file path=customXml/item2.xml><?xml version="1.0" encoding="utf-8"?>
-<p:properties xmlns:p="http://schemas.microsoft.com/office/2006/metadata/properties" xmlns:xsi="http://www.w3.org/2001/XMLSchema-instance" xmlns:pc="http://schemas.microsoft.com/office/infopath/2007/PartnerControls">
-  <documentManagement/>
-</p:properties>
-</file>
-
-<file path=customXml/item3.xml><?xml version="1.0" encoding="utf-8"?>
 <ct:contentTypeSchema xmlns:ct="http://schemas.microsoft.com/office/2006/metadata/contentType" xmlns:ma="http://schemas.microsoft.com/office/2006/metadata/properties/metaAttributes" ct:_="" ma:_="" ma:contentTypeName="Document" ma:contentTypeID="0x01010000984E2BF7B50D47987372A0847FF688" ma:contentTypeVersion="14" ma:contentTypeDescription="Create a new document." ma:contentTypeScope="" ma:versionID="de8f9eabc55756786dcef15ed09f7924">
   <xsd:schema xmlns:xsd="http://www.w3.org/2001/XMLSchema" xmlns:xs="http://www.w3.org/2001/XMLSchema" xmlns:p="http://schemas.microsoft.com/office/2006/metadata/properties" xmlns:ns3="036a3455-12b1-4210-8204-49f2d88d7693" xmlns:ns4="ba0b7299-1632-4483-8fd7-7601e0228f14" targetNamespace="http://schemas.microsoft.com/office/2006/metadata/properties" ma:root="true" ma:fieldsID="e6ae062bdcc8598b046aa513b634d727" ns3:_="" ns4:_="">
     <xsd:import namespace="036a3455-12b1-4210-8204-49f2d88d7693"/>
@@ -6105,6 +5882,12 @@
 </ct:contentTypeSchema>
 </file>
 
+<file path=customXml/item3.xml><?xml version="1.0" encoding="utf-8"?>
+<p:properties xmlns:p="http://schemas.microsoft.com/office/2006/metadata/properties" xmlns:xsi="http://www.w3.org/2001/XMLSchema-instance" xmlns:pc="http://schemas.microsoft.com/office/infopath/2007/PartnerControls">
+  <documentManagement/>
+</p:properties>
+</file>
+
 <file path=customXml/item4.xml><?xml version="1.0" encoding="utf-8"?>
 <b:Sources xmlns:b="http://schemas.openxmlformats.org/officeDocument/2006/bibliography" xmlns="http://schemas.openxmlformats.org/officeDocument/2006/bibliography" SelectedStyle="\APASixthEditionOfficeOnline.xsl" StyleName="APA" Version="6"/>
 </file>
@@ -6118,15 +5901,6 @@
 </file>
 
 <file path=customXml/itemProps2.xml><?xml version="1.0" encoding="utf-8"?>
-<ds:datastoreItem xmlns:ds="http://schemas.openxmlformats.org/officeDocument/2006/customXml" ds:itemID="{D1EC62E2-A7AD-41F6-A861-D710ABB30A23}">
-  <ds:schemaRefs>
-    <ds:schemaRef ds:uri="http://schemas.microsoft.com/office/2006/metadata/properties"/>
-    <ds:schemaRef ds:uri="http://schemas.microsoft.com/office/infopath/2007/PartnerControls"/>
-  </ds:schemaRefs>
-</ds:datastoreItem>
-</file>
-
-<file path=customXml/itemProps3.xml><?xml version="1.0" encoding="utf-8"?>
 <ds:datastoreItem xmlns:ds="http://schemas.openxmlformats.org/officeDocument/2006/customXml" ds:itemID="{F31720AD-BBA5-4118-A3ED-09DDCE2AF375}">
   <ds:schemaRefs>
     <ds:schemaRef ds:uri="http://schemas.microsoft.com/office/2006/metadata/contentType"/>
@@ -6145,8 +5919,17 @@
 </ds:datastoreItem>
 </file>
 
+<file path=customXml/itemProps3.xml><?xml version="1.0" encoding="utf-8"?>
+<ds:datastoreItem xmlns:ds="http://schemas.openxmlformats.org/officeDocument/2006/customXml" ds:itemID="{D1EC62E2-A7AD-41F6-A861-D710ABB30A23}">
+  <ds:schemaRefs>
+    <ds:schemaRef ds:uri="http://schemas.microsoft.com/office/2006/metadata/properties"/>
+    <ds:schemaRef ds:uri="http://schemas.microsoft.com/office/infopath/2007/PartnerControls"/>
+  </ds:schemaRefs>
+</ds:datastoreItem>
+</file>
+
 <file path=customXml/itemProps4.xml><?xml version="1.0" encoding="utf-8"?>
-<ds:datastoreItem xmlns:ds="http://schemas.openxmlformats.org/officeDocument/2006/customXml" ds:itemID="{64AA6CD9-A800-4620-8A95-D20135DE325B}">
+<ds:datastoreItem xmlns:ds="http://schemas.openxmlformats.org/officeDocument/2006/customXml" ds:itemID="{9AE7D008-7EE9-4A7B-B8EE-879A0C2112CF}">
   <ds:schemaRefs>
     <ds:schemaRef ds:uri="http://schemas.openxmlformats.org/officeDocument/2006/bibliography"/>
   </ds:schemaRefs>

</xml_diff>